<commit_message>
Sistema cambiado completamente.... Aqui he cambiado los paquete y he trabajado bastante...
</commit_message>
<xml_diff>
--- a/SistemaFacturacion/Sistema de Facturación Sophia y Sophie.docx
+++ b/SistemaFacturacion/Sistema de Facturación Sophia y Sophie.docx
@@ -1,6 +1,6 @@
 
 <file path=word/document.xml><?xml version="1.0" encoding="utf-8"?>
-<w:document xmlns:wpc="http://schemas.microsoft.com/office/word/2010/wordprocessingCanvas" xmlns:cx="http://schemas.microsoft.com/office/drawing/2014/chartex" xmlns:cx1="http://schemas.microsoft.com/office/drawing/2015/9/8/chartex" xmlns:cx2="http://schemas.microsoft.com/office/drawing/2015/10/21/chartex" xmlns:cx3="http://schemas.microsoft.com/office/drawing/2016/5/9/chartex" xmlns:cx4="http://schemas.microsoft.com/office/drawing/2016/5/10/chartex" xmlns:cx5="http://schemas.microsoft.com/office/drawing/2016/5/11/chartex" xmlns:cx6="http://schemas.microsoft.com/office/drawing/2016/5/12/chartex" xmlns:cx7="http://schemas.microsoft.com/office/drawing/2016/5/13/chartex" xmlns:cx8="http://schemas.microsoft.com/office/drawing/2016/5/14/chartex" xmlns:mc="http://schemas.openxmlformats.org/markup-compatibility/2006" xmlns:aink="http://schemas.microsoft.com/office/drawing/2016/ink" xmlns:am3d="http://schemas.microsoft.com/office/drawing/2017/model3d" xmlns:o="urn:schemas-microsoft-com:office:office" xmlns:oel="http://schemas.microsoft.com/office/2019/extlst" xmlns:r="http://schemas.openxmlformats.org/officeDocument/2006/relationships" xmlns:m="http://schemas.openxmlformats.org/officeDocument/2006/math" xmlns:v="urn:schemas-microsoft-com:vml" xmlns:wp14="http://schemas.microsoft.com/office/word/2010/wordprocessingDrawing" xmlns:wp="http://schemas.openxmlformats.org/drawingml/2006/wordprocessingDrawing" xmlns:w10="urn:schemas-microsoft-com:office:word" xmlns:w="http://schemas.openxmlformats.org/wordprocessingml/2006/main" xmlns:w14="http://schemas.microsoft.com/office/word/2010/wordml" xmlns:w15="http://schemas.microsoft.com/office/word/2012/wordml" xmlns:w16cex="http://schemas.microsoft.com/office/word/2018/wordml/cex" xmlns:w16cid="http://schemas.microsoft.com/office/word/2016/wordml/cid" xmlns:w16="http://schemas.microsoft.com/office/word/2018/wordml" xmlns:w16du="http://schemas.microsoft.com/office/word/2023/wordml/word16du" xmlns:w16sdtdh="http://schemas.microsoft.com/office/word/2020/wordml/sdtdatahash" xmlns:w16se="http://schemas.microsoft.com/office/word/2015/wordml/symex" xmlns:wpg="http://schemas.microsoft.com/office/word/2010/wordprocessingGroup" xmlns:wpi="http://schemas.microsoft.com/office/word/2010/wordprocessingInk" xmlns:wne="http://schemas.microsoft.com/office/word/2006/wordml" xmlns:wps="http://schemas.microsoft.com/office/word/2010/wordprocessingShape" mc:Ignorable="w14 w15 w16se w16cid w16 w16cex w16sdtdh w16du wp14">
+<w:document xmlns:wpc="http://schemas.microsoft.com/office/word/2010/wordprocessingCanvas" xmlns:cx="http://schemas.microsoft.com/office/drawing/2014/chartex" xmlns:cx1="http://schemas.microsoft.com/office/drawing/2015/9/8/chartex" xmlns:cx2="http://schemas.microsoft.com/office/drawing/2015/10/21/chartex" xmlns:cx3="http://schemas.microsoft.com/office/drawing/2016/5/9/chartex" xmlns:cx4="http://schemas.microsoft.com/office/drawing/2016/5/10/chartex" xmlns:cx5="http://schemas.microsoft.com/office/drawing/2016/5/11/chartex" xmlns:cx6="http://schemas.microsoft.com/office/drawing/2016/5/12/chartex" xmlns:cx7="http://schemas.microsoft.com/office/drawing/2016/5/13/chartex" xmlns:cx8="http://schemas.microsoft.com/office/drawing/2016/5/14/chartex" xmlns:mc="http://schemas.openxmlformats.org/markup-compatibility/2006" xmlns:aink="http://schemas.microsoft.com/office/drawing/2016/ink" xmlns:am3d="http://schemas.microsoft.com/office/drawing/2017/model3d" xmlns:o="urn:schemas-microsoft-com:office:office" xmlns:oel="http://schemas.microsoft.com/office/2019/extlst" xmlns:r="http://schemas.openxmlformats.org/officeDocument/2006/relationships" xmlns:m="http://schemas.openxmlformats.org/officeDocument/2006/math" xmlns:v="urn:schemas-microsoft-com:vml" xmlns:wp14="http://schemas.microsoft.com/office/word/2010/wordprocessingDrawing" xmlns:wp="http://schemas.openxmlformats.org/drawingml/2006/wordprocessingDrawing" xmlns:w10="urn:schemas-microsoft-com:office:word" xmlns:w="http://schemas.openxmlformats.org/wordprocessingml/2006/main" xmlns:w14="http://schemas.microsoft.com/office/word/2010/wordml" xmlns:w15="http://schemas.microsoft.com/office/word/2012/wordml" xmlns:w16cex="http://schemas.microsoft.com/office/word/2018/wordml/cex" xmlns:w16cid="http://schemas.microsoft.com/office/word/2016/wordml/cid" xmlns:w16="http://schemas.microsoft.com/office/word/2018/wordml" xmlns:w16du="http://schemas.microsoft.com/office/word/2023/wordml/word16du" xmlns:w16sdtdh="http://schemas.microsoft.com/office/word/2020/wordml/sdtdatahash" xmlns:w16sdtfl="http://schemas.microsoft.com/office/word/2024/wordml/sdtformatlock" xmlns:w16se="http://schemas.microsoft.com/office/word/2015/wordml/symex" xmlns:wpg="http://schemas.microsoft.com/office/word/2010/wordprocessingGroup" xmlns:wpi="http://schemas.microsoft.com/office/word/2010/wordprocessingInk" xmlns:wne="http://schemas.microsoft.com/office/word/2006/wordml" xmlns:wps="http://schemas.microsoft.com/office/word/2010/wordprocessingShape" mc:Ignorable="w14 w15 w16se w16cid w16 w16cex w16sdtdh w16sdtfl w16du wp14">
   <w:body>
     <w:p>
       <w:pPr>
@@ -847,6 +847,9 @@
         </mc:AlternateContent>
       </w:r>
       <w:r>
+        <w:rPr>
+          <w:noProof/>
+        </w:rPr>
         <w:drawing>
           <wp:anchor distT="0" distB="0" distL="114300" distR="114300" simplePos="0" relativeHeight="251658240" behindDoc="0" locked="0" layoutInCell="1" allowOverlap="1" wp14:anchorId="0F2CC411" wp14:editId="54A91DA9">
             <wp:simplePos x="0" y="0"/>
@@ -1001,6 +1004,9 @@
     </w:p>
     <w:p>
       <w:r>
+        <w:rPr>
+          <w:noProof/>
+        </w:rPr>
         <w:drawing>
           <wp:inline distT="0" distB="0" distL="0" distR="0" wp14:anchorId="50E1C8D7" wp14:editId="64202047">
             <wp:extent cx="9588490" cy="5390707"/>
@@ -1038,6 +1044,116 @@
         </w:drawing>
       </w:r>
     </w:p>
+    <w:p/>
+    <w:p>
+      <w:r>
+        <w:lastRenderedPageBreak/>
+        <w:drawing>
+          <wp:inline distT="0" distB="0" distL="0" distR="0" wp14:anchorId="6ABA8DA1" wp14:editId="7BED5B5F">
+            <wp:extent cx="9364164" cy="5286375"/>
+            <wp:effectExtent l="0" t="0" r="8890" b="0"/>
+            <wp:docPr id="1165587236" name="Imagen 1" descr="Interfaz de usuario gráfica, Aplicación&#10;&#10;El contenido generado por IA puede ser incorrecto."/>
+            <wp:cNvGraphicFramePr>
+              <a:graphicFrameLocks xmlns:a="http://schemas.openxmlformats.org/drawingml/2006/main" noChangeAspect="1"/>
+            </wp:cNvGraphicFramePr>
+            <a:graphic xmlns:a="http://schemas.openxmlformats.org/drawingml/2006/main">
+              <a:graphicData uri="http://schemas.openxmlformats.org/drawingml/2006/picture">
+                <pic:pic xmlns:pic="http://schemas.openxmlformats.org/drawingml/2006/picture">
+                  <pic:nvPicPr>
+                    <pic:cNvPr id="1165587236" name="Imagen 1" descr="Interfaz de usuario gráfica, Aplicación&#10;&#10;El contenido generado por IA puede ser incorrecto."/>
+                    <pic:cNvPicPr/>
+                  </pic:nvPicPr>
+                  <pic:blipFill rotWithShape="1">
+                    <a:blip r:embed="rId8"/>
+                    <a:srcRect t="44002" r="36154"/>
+                    <a:stretch>
+                      <a:fillRect/>
+                    </a:stretch>
+                  </pic:blipFill>
+                  <pic:spPr bwMode="auto">
+                    <a:xfrm>
+                      <a:off x="0" y="0"/>
+                      <a:ext cx="9369036" cy="5289126"/>
+                    </a:xfrm>
+                    <a:prstGeom prst="rect">
+                      <a:avLst/>
+                    </a:prstGeom>
+                    <a:ln>
+                      <a:noFill/>
+                    </a:ln>
+                    <a:extLst>
+                      <a:ext uri="{53640926-AAD7-44D8-BBD7-CCE9431645EC}">
+                        <a14:shadowObscured xmlns:a14="http://schemas.microsoft.com/office/drawing/2010/main"/>
+                      </a:ext>
+                    </a:extLst>
+                  </pic:spPr>
+                </pic:pic>
+              </a:graphicData>
+            </a:graphic>
+          </wp:inline>
+        </w:drawing>
+      </w:r>
+    </w:p>
+    <w:p>
+      <w:pPr>
+        <w:rPr>
+          <w:b/>
+          <w:bCs/>
+        </w:rPr>
+      </w:pPr>
+      <w:r>
+        <w:rPr>
+          <w:b/>
+          <w:bCs/>
+        </w:rPr>
+        <w:t>Modo de acceso a categorías.</w:t>
+      </w:r>
+    </w:p>
+    <w:p>
+      <w:pPr>
+        <w:pStyle w:val="Prrafodelista"/>
+        <w:numPr>
+          <w:ilvl w:val="0"/>
+          <w:numId w:val="2"/>
+        </w:numPr>
+      </w:pPr>
+      <w:proofErr w:type="spellStart"/>
+      <w:r>
+        <w:t>Menu</w:t>
+      </w:r>
+      <w:proofErr w:type="spellEnd"/>
+      <w:r>
+        <w:t xml:space="preserve"> categoría, </w:t>
+      </w:r>
+      <w:proofErr w:type="spellStart"/>
+      <w:r>
+        <w:t>click</w:t>
+      </w:r>
+      <w:proofErr w:type="spellEnd"/>
+      <w:r>
+        <w:t xml:space="preserve"> mantenimiento.</w:t>
+      </w:r>
+    </w:p>
+    <w:p>
+      <w:pPr>
+        <w:pStyle w:val="Prrafodelista"/>
+        <w:numPr>
+          <w:ilvl w:val="0"/>
+          <w:numId w:val="2"/>
+        </w:numPr>
+      </w:pPr>
+      <w:r>
+        <w:t>Atajo (</w:t>
+      </w:r>
+      <w:proofErr w:type="spellStart"/>
+      <w:r>
+        <w:t>Crtl</w:t>
+      </w:r>
+      <w:proofErr w:type="spellEnd"/>
+      <w:r>
+        <w:t xml:space="preserve"> + c) en el formulario de producto.</w:t>
+      </w:r>
+    </w:p>
     <w:p>
       <w:pPr>
         <w:sectPr>
@@ -1061,7 +1177,7 @@
 </file>
 
 <file path=word/numbering.xml><?xml version="1.0" encoding="utf-8"?>
-<w:numbering xmlns:wpc="http://schemas.microsoft.com/office/word/2010/wordprocessingCanvas" xmlns:cx="http://schemas.microsoft.com/office/drawing/2014/chartex" xmlns:cx1="http://schemas.microsoft.com/office/drawing/2015/9/8/chartex" xmlns:cx2="http://schemas.microsoft.com/office/drawing/2015/10/21/chartex" xmlns:cx3="http://schemas.microsoft.com/office/drawing/2016/5/9/chartex" xmlns:cx4="http://schemas.microsoft.com/office/drawing/2016/5/10/chartex" xmlns:cx5="http://schemas.microsoft.com/office/drawing/2016/5/11/chartex" xmlns:cx6="http://schemas.microsoft.com/office/drawing/2016/5/12/chartex" xmlns:cx7="http://schemas.microsoft.com/office/drawing/2016/5/13/chartex" xmlns:cx8="http://schemas.microsoft.com/office/drawing/2016/5/14/chartex" xmlns:mc="http://schemas.openxmlformats.org/markup-compatibility/2006" xmlns:aink="http://schemas.microsoft.com/office/drawing/2016/ink" xmlns:am3d="http://schemas.microsoft.com/office/drawing/2017/model3d" xmlns:o="urn:schemas-microsoft-com:office:office" xmlns:oel="http://schemas.microsoft.com/office/2019/extlst" xmlns:r="http://schemas.openxmlformats.org/officeDocument/2006/relationships" xmlns:m="http://schemas.openxmlformats.org/officeDocument/2006/math" xmlns:v="urn:schemas-microsoft-com:vml" xmlns:wp14="http://schemas.microsoft.com/office/word/2010/wordprocessingDrawing" xmlns:wp="http://schemas.openxmlformats.org/drawingml/2006/wordprocessingDrawing" xmlns:w10="urn:schemas-microsoft-com:office:word" xmlns:w="http://schemas.openxmlformats.org/wordprocessingml/2006/main" xmlns:w14="http://schemas.microsoft.com/office/word/2010/wordml" xmlns:w15="http://schemas.microsoft.com/office/word/2012/wordml" xmlns:w16cex="http://schemas.microsoft.com/office/word/2018/wordml/cex" xmlns:w16cid="http://schemas.microsoft.com/office/word/2016/wordml/cid" xmlns:w16="http://schemas.microsoft.com/office/word/2018/wordml" xmlns:w16du="http://schemas.microsoft.com/office/word/2023/wordml/word16du" xmlns:w16sdtdh="http://schemas.microsoft.com/office/word/2020/wordml/sdtdatahash" xmlns:w16se="http://schemas.microsoft.com/office/word/2015/wordml/symex" xmlns:wpg="http://schemas.microsoft.com/office/word/2010/wordprocessingGroup" xmlns:wpi="http://schemas.microsoft.com/office/word/2010/wordprocessingInk" xmlns:wne="http://schemas.microsoft.com/office/word/2006/wordml" xmlns:wps="http://schemas.microsoft.com/office/word/2010/wordprocessingShape" mc:Ignorable="w14 w15 w16se w16cid w16 w16cex w16sdtdh w16du wp14">
+<w:numbering xmlns:wpc="http://schemas.microsoft.com/office/word/2010/wordprocessingCanvas" xmlns:cx="http://schemas.microsoft.com/office/drawing/2014/chartex" xmlns:cx1="http://schemas.microsoft.com/office/drawing/2015/9/8/chartex" xmlns:cx2="http://schemas.microsoft.com/office/drawing/2015/10/21/chartex" xmlns:cx3="http://schemas.microsoft.com/office/drawing/2016/5/9/chartex" xmlns:cx4="http://schemas.microsoft.com/office/drawing/2016/5/10/chartex" xmlns:cx5="http://schemas.microsoft.com/office/drawing/2016/5/11/chartex" xmlns:cx6="http://schemas.microsoft.com/office/drawing/2016/5/12/chartex" xmlns:cx7="http://schemas.microsoft.com/office/drawing/2016/5/13/chartex" xmlns:cx8="http://schemas.microsoft.com/office/drawing/2016/5/14/chartex" xmlns:mc="http://schemas.openxmlformats.org/markup-compatibility/2006" xmlns:aink="http://schemas.microsoft.com/office/drawing/2016/ink" xmlns:am3d="http://schemas.microsoft.com/office/drawing/2017/model3d" xmlns:o="urn:schemas-microsoft-com:office:office" xmlns:oel="http://schemas.microsoft.com/office/2019/extlst" xmlns:r="http://schemas.openxmlformats.org/officeDocument/2006/relationships" xmlns:m="http://schemas.openxmlformats.org/officeDocument/2006/math" xmlns:v="urn:schemas-microsoft-com:vml" xmlns:wp14="http://schemas.microsoft.com/office/word/2010/wordprocessingDrawing" xmlns:wp="http://schemas.openxmlformats.org/drawingml/2006/wordprocessingDrawing" xmlns:w10="urn:schemas-microsoft-com:office:word" xmlns:w="http://schemas.openxmlformats.org/wordprocessingml/2006/main" xmlns:w14="http://schemas.microsoft.com/office/word/2010/wordml" xmlns:w15="http://schemas.microsoft.com/office/word/2012/wordml" xmlns:w16cex="http://schemas.microsoft.com/office/word/2018/wordml/cex" xmlns:w16cid="http://schemas.microsoft.com/office/word/2016/wordml/cid" xmlns:w16="http://schemas.microsoft.com/office/word/2018/wordml" xmlns:w16du="http://schemas.microsoft.com/office/word/2023/wordml/word16du" xmlns:w16sdtdh="http://schemas.microsoft.com/office/word/2020/wordml/sdtdatahash" xmlns:w16sdtfl="http://schemas.microsoft.com/office/word/2024/wordml/sdtformatlock" xmlns:w16se="http://schemas.microsoft.com/office/word/2015/wordml/symex" xmlns:wpg="http://schemas.microsoft.com/office/word/2010/wordprocessingGroup" xmlns:wpi="http://schemas.microsoft.com/office/word/2010/wordprocessingInk" xmlns:wne="http://schemas.microsoft.com/office/word/2006/wordml" xmlns:wps="http://schemas.microsoft.com/office/word/2010/wordprocessingShape" mc:Ignorable="w14 w15 w16se w16cid w16 w16cex w16sdtdh w16sdtfl w16du wp14">
   <w:abstractNum w:abstractNumId="0" w15:restartNumberingAfterBreak="0">
     <w:nsid w:val="3D9239BA"/>
     <w:multiLevelType w:val="hybridMultilevel"/>
@@ -1148,14 +1264,106 @@
       </w:pPr>
     </w:lvl>
   </w:abstractNum>
+  <w:abstractNum w:abstractNumId="1" w15:restartNumberingAfterBreak="0">
+    <w:nsid w:val="68C406AB"/>
+    <w:multiLevelType w:val="hybridMultilevel"/>
+    <w:tmpl w:val="F0F6D020"/>
+    <w:lvl w:ilvl="0" w:tplc="0C0A0011">
+      <w:start w:val="1"/>
+      <w:numFmt w:val="decimal"/>
+      <w:lvlText w:val="%1)"/>
+      <w:lvlJc w:val="left"/>
+      <w:pPr>
+        <w:ind w:left="720" w:hanging="360"/>
+      </w:pPr>
+      <w:rPr>
+        <w:rFonts w:hint="default"/>
+      </w:rPr>
+    </w:lvl>
+    <w:lvl w:ilvl="1" w:tplc="0C0A0019" w:tentative="1">
+      <w:start w:val="1"/>
+      <w:numFmt w:val="lowerLetter"/>
+      <w:lvlText w:val="%2."/>
+      <w:lvlJc w:val="left"/>
+      <w:pPr>
+        <w:ind w:left="1440" w:hanging="360"/>
+      </w:pPr>
+    </w:lvl>
+    <w:lvl w:ilvl="2" w:tplc="0C0A001B" w:tentative="1">
+      <w:start w:val="1"/>
+      <w:numFmt w:val="lowerRoman"/>
+      <w:lvlText w:val="%3."/>
+      <w:lvlJc w:val="right"/>
+      <w:pPr>
+        <w:ind w:left="2160" w:hanging="180"/>
+      </w:pPr>
+    </w:lvl>
+    <w:lvl w:ilvl="3" w:tplc="0C0A000F" w:tentative="1">
+      <w:start w:val="1"/>
+      <w:numFmt w:val="decimal"/>
+      <w:lvlText w:val="%4."/>
+      <w:lvlJc w:val="left"/>
+      <w:pPr>
+        <w:ind w:left="2880" w:hanging="360"/>
+      </w:pPr>
+    </w:lvl>
+    <w:lvl w:ilvl="4" w:tplc="0C0A0019" w:tentative="1">
+      <w:start w:val="1"/>
+      <w:numFmt w:val="lowerLetter"/>
+      <w:lvlText w:val="%5."/>
+      <w:lvlJc w:val="left"/>
+      <w:pPr>
+        <w:ind w:left="3600" w:hanging="360"/>
+      </w:pPr>
+    </w:lvl>
+    <w:lvl w:ilvl="5" w:tplc="0C0A001B" w:tentative="1">
+      <w:start w:val="1"/>
+      <w:numFmt w:val="lowerRoman"/>
+      <w:lvlText w:val="%6."/>
+      <w:lvlJc w:val="right"/>
+      <w:pPr>
+        <w:ind w:left="4320" w:hanging="180"/>
+      </w:pPr>
+    </w:lvl>
+    <w:lvl w:ilvl="6" w:tplc="0C0A000F" w:tentative="1">
+      <w:start w:val="1"/>
+      <w:numFmt w:val="decimal"/>
+      <w:lvlText w:val="%7."/>
+      <w:lvlJc w:val="left"/>
+      <w:pPr>
+        <w:ind w:left="5040" w:hanging="360"/>
+      </w:pPr>
+    </w:lvl>
+    <w:lvl w:ilvl="7" w:tplc="0C0A0019" w:tentative="1">
+      <w:start w:val="1"/>
+      <w:numFmt w:val="lowerLetter"/>
+      <w:lvlText w:val="%8."/>
+      <w:lvlJc w:val="left"/>
+      <w:pPr>
+        <w:ind w:left="5760" w:hanging="360"/>
+      </w:pPr>
+    </w:lvl>
+    <w:lvl w:ilvl="8" w:tplc="0C0A001B" w:tentative="1">
+      <w:start w:val="1"/>
+      <w:numFmt w:val="lowerRoman"/>
+      <w:lvlText w:val="%9."/>
+      <w:lvlJc w:val="right"/>
+      <w:pPr>
+        <w:ind w:left="6480" w:hanging="180"/>
+      </w:pPr>
+    </w:lvl>
+  </w:abstractNum>
   <w:num w:numId="1" w16cid:durableId="2136362777">
     <w:abstractNumId w:val="0"/>
+  </w:num>
+  <w:num w:numId="2" w16cid:durableId="385304326">
+    <w:abstractNumId w:val="1"/>
   </w:num>
 </w:numbering>
 </file>
 
 <file path=word/styles.xml><?xml version="1.0" encoding="utf-8"?>
-<w:styles xmlns:mc="http://schemas.openxmlformats.org/markup-compatibility/2006" xmlns:r="http://schemas.openxmlformats.org/officeDocument/2006/relationships" xmlns:w="http://schemas.openxmlformats.org/wordprocessingml/2006/main" xmlns:w14="http://schemas.microsoft.com/office/word/2010/wordml" xmlns:w15="http://schemas.microsoft.com/office/word/2012/wordml" xmlns:w16cex="http://schemas.microsoft.com/office/word/2018/wordml/cex" xmlns:w16cid="http://schemas.microsoft.com/office/word/2016/wordml/cid" xmlns:w16="http://schemas.microsoft.com/office/word/2018/wordml" xmlns:w16du="http://schemas.microsoft.com/office/word/2023/wordml/word16du" xmlns:w16sdtdh="http://schemas.microsoft.com/office/word/2020/wordml/sdtdatahash" xmlns:w16se="http://schemas.microsoft.com/office/word/2015/wordml/symex" mc:Ignorable="w14 w15 w16se w16cid w16 w16cex w16sdtdh w16du">
+<w:styles xmlns:mc="http://schemas.openxmlformats.org/markup-compatibility/2006" xmlns:r="http://schemas.openxmlformats.org/officeDocument/2006/relationships" xmlns:w="http://schemas.openxmlformats.org/wordprocessingml/2006/main" xmlns:w14="http://schemas.microsoft.com/office/word/2010/wordml" xmlns:w15="http://schemas.microsoft.com/office/word/2012/wordml" xmlns:w16cex="http://schemas.microsoft.com/office/word/2018/wordml/cex" xmlns:w16cid="http://schemas.microsoft.com/office/word/2016/wordml/cid" xmlns:w16="http://schemas.microsoft.com/office/word/2018/wordml" xmlns:w16du="http://schemas.microsoft.com/office/word/2023/wordml/word16du" xmlns:w16sdtdh="http://schemas.microsoft.com/office/word/2020/wordml/sdtdatahash" xmlns:w16sdtfl="http://schemas.microsoft.com/office/word/2024/wordml/sdtformatlock" xmlns:w16se="http://schemas.microsoft.com/office/word/2015/wordml/symex" mc:Ignorable="w14 w15 w16se w16cid w16 w16cex w16sdtdh w16sdtfl w16du">
   <w:docDefaults>
     <w:rPrDefault>
       <w:rPr>

</xml_diff>